<commit_message>
fixed signOut on navbar + client memory part
</commit_message>
<xml_diff>
--- a/10_Introducció a l'Aplicació Web/introduccio_aplicacio_web.docx
+++ b/10_Introducció a l'Aplicació Web/introduccio_aplicacio_web.docx
@@ -18034,7 +18034,97 @@
           <w:szCs w:val="24"/>
           <w:lang w:val="ca-ES"/>
         </w:rPr>
-        <w:t xml:space="preserve">. Un cop rebuts aquests paràmetres, </w:t>
+        <w:t xml:space="preserve">. </w:t>
+      </w:r>
+      <w:r>
+        <w:rPr>
+          <w:sz w:val="24"/>
+          <w:szCs w:val="24"/>
+          <w:lang w:val="ca-ES"/>
+        </w:rPr>
+        <w:t xml:space="preserve">Seguidament, es demana si l’usuari es troba identificat amb FamilySearch mitjançant la funció </w:t>
+      </w:r>
+      <w:r>
+        <w:rPr>
+          <w:i/>
+          <w:sz w:val="24"/>
+          <w:szCs w:val="24"/>
+          <w:lang w:val="ca-ES"/>
+        </w:rPr>
+        <w:t xml:space="preserve">isLogged(req), </w:t>
+      </w:r>
+      <w:r>
+        <w:rPr>
+          <w:sz w:val="24"/>
+          <w:szCs w:val="24"/>
+          <w:lang w:val="ca-ES"/>
+        </w:rPr>
+        <w:t>que servirà per decidir si cal</w:t>
+      </w:r>
+      <w:r>
+        <w:rPr>
+          <w:sz w:val="24"/>
+          <w:szCs w:val="24"/>
+          <w:lang w:val="ca-ES"/>
+        </w:rPr>
+        <w:t xml:space="preserve"> mostr</w:t>
+      </w:r>
+      <w:r>
+        <w:rPr>
+          <w:sz w:val="24"/>
+          <w:szCs w:val="24"/>
+          <w:lang w:val="ca-ES"/>
+        </w:rPr>
+        <w:t>ar o no el botó de desconnexió de</w:t>
+      </w:r>
+      <w:r>
+        <w:rPr>
+          <w:sz w:val="24"/>
+          <w:szCs w:val="24"/>
+          <w:lang w:val="ca-ES"/>
+        </w:rPr>
+        <w:t xml:space="preserve"> la barra de navegació</w:t>
+      </w:r>
+      <w:r>
+        <w:rPr>
+          <w:i/>
+          <w:sz w:val="24"/>
+          <w:szCs w:val="24"/>
+          <w:lang w:val="ca-ES"/>
+        </w:rPr>
+        <w:t xml:space="preserve"> </w:t>
+      </w:r>
+      <w:r>
+        <w:rPr>
+          <w:sz w:val="24"/>
+          <w:szCs w:val="24"/>
+          <w:lang w:val="ca-ES"/>
+        </w:rPr>
+        <w:t>i un</w:t>
+      </w:r>
+      <w:r>
+        <w:rPr>
+          <w:sz w:val="24"/>
+          <w:szCs w:val="24"/>
+          <w:lang w:val="ca-ES"/>
+        </w:rPr>
+        <w:t xml:space="preserve"> cop </w:t>
+      </w:r>
+      <w:r>
+        <w:rPr>
+          <w:sz w:val="24"/>
+          <w:szCs w:val="24"/>
+          <w:lang w:val="ca-ES"/>
+        </w:rPr>
+        <w:t>es reben tots</w:t>
+      </w:r>
+      <w:r>
+        <w:rPr>
+          <w:sz w:val="24"/>
+          <w:szCs w:val="24"/>
+          <w:lang w:val="ca-ES"/>
+        </w:rPr>
+        <w:t xml:space="preserve"> aquests paràmetres, </w:t>
       </w:r>
       <w:r>
         <w:rPr>
@@ -18746,6 +18836,7 @@
           <w:szCs w:val="24"/>
           <w:lang w:val="ca-ES"/>
         </w:rPr>
+        <w:lastRenderedPageBreak/>
         <w:t>app.post('/token/login', function(req, res) {</w:t>
       </w:r>
       <w:r>
@@ -18813,7 +18904,6 @@
           <w:u w:val="single"/>
           <w:lang w:val="ca-ES"/>
         </w:rPr>
-        <w:lastRenderedPageBreak/>
         <w:t>Validació d'identificació</w:t>
       </w:r>
     </w:p>
@@ -19101,6 +19191,186 @@
         <w:rPr>
           <w:sz w:val="24"/>
           <w:szCs w:val="24"/>
+          <w:lang w:val="ca-ES"/>
+        </w:rPr>
+      </w:pPr>
+      <w:r>
+        <w:rPr>
+          <w:sz w:val="24"/>
+          <w:szCs w:val="24"/>
+          <w:lang w:val="ca-ES"/>
+        </w:rPr>
+        <w:t xml:space="preserve">Al mateix temps, existeix també la funció </w:t>
+      </w:r>
+      <w:r>
+        <w:rPr>
+          <w:i/>
+          <w:sz w:val="24"/>
+          <w:szCs w:val="24"/>
+          <w:lang w:val="ca-ES"/>
+        </w:rPr>
+        <w:t xml:space="preserve">isLogged(req), </w:t>
+      </w:r>
+      <w:r>
+        <w:rPr>
+          <w:sz w:val="24"/>
+          <w:szCs w:val="24"/>
+          <w:lang w:val="ca-ES"/>
+        </w:rPr>
+        <w:t xml:space="preserve">que s’utilitza </w:t>
+      </w:r>
+      <w:r>
+        <w:rPr>
+          <w:sz w:val="24"/>
+          <w:szCs w:val="24"/>
+          <w:lang w:val="ca-ES"/>
+        </w:rPr>
+        <w:t>en les crides d’acc</w:t>
+      </w:r>
+      <w:r>
+        <w:rPr>
+          <w:sz w:val="24"/>
+          <w:szCs w:val="24"/>
+          <w:lang w:val="ca-ES"/>
+        </w:rPr>
+        <w:t>és a cada pàgina del domini web</w:t>
+      </w:r>
+      <w:r>
+        <w:rPr>
+          <w:sz w:val="24"/>
+          <w:szCs w:val="24"/>
+          <w:lang w:val="ca-ES"/>
+        </w:rPr>
+        <w:t xml:space="preserve"> </w:t>
+      </w:r>
+      <w:r>
+        <w:rPr>
+          <w:sz w:val="24"/>
+          <w:szCs w:val="24"/>
+          <w:lang w:val="ca-ES"/>
+        </w:rPr>
+        <w:t>per comprovar si l’usuari es troba identificat o no</w:t>
+      </w:r>
+      <w:r>
+        <w:rPr>
+          <w:sz w:val="24"/>
+          <w:szCs w:val="24"/>
+          <w:lang w:val="ca-ES"/>
+        </w:rPr>
+        <w:t xml:space="preserve"> amb FamilySearch</w:t>
+      </w:r>
+      <w:r>
+        <w:rPr>
+          <w:sz w:val="24"/>
+          <w:szCs w:val="24"/>
+          <w:lang w:val="ca-ES"/>
+        </w:rPr>
+        <w:t xml:space="preserve"> i retorna un paràmetre que </w:t>
+      </w:r>
+      <w:r>
+        <w:rPr>
+          <w:sz w:val="24"/>
+          <w:szCs w:val="24"/>
+          <w:lang w:val="ca-ES"/>
+        </w:rPr>
+        <w:t>serà utilitzat</w:t>
+      </w:r>
+      <w:r>
+        <w:rPr>
+          <w:sz w:val="24"/>
+          <w:szCs w:val="24"/>
+          <w:lang w:val="ca-ES"/>
+        </w:rPr>
+        <w:t xml:space="preserve"> per decidir si cal mostrar el botó de desconnexió a la barra de navegac</w:t>
+      </w:r>
+      <w:r>
+        <w:rPr>
+          <w:i/>
+          <w:sz w:val="24"/>
+          <w:szCs w:val="24"/>
+          <w:lang w:val="ca-ES"/>
+        </w:rPr>
+        <w:t>i</w:t>
+      </w:r>
+      <w:r>
+        <w:rPr>
+          <w:sz w:val="24"/>
+          <w:szCs w:val="24"/>
+          <w:lang w:val="ca-ES"/>
+        </w:rPr>
+        <w:t xml:space="preserve">ó. </w:t>
+      </w:r>
+    </w:p>
+    <w:p>
+      <w:pPr>
+        <w:rPr>
+          <w:sz w:val="24"/>
+          <w:szCs w:val="24"/>
+          <w:lang w:val="ca-ES"/>
+        </w:rPr>
+      </w:pPr>
+      <w:r>
+        <w:rPr>
+          <w:sz w:val="24"/>
+          <w:szCs w:val="24"/>
+          <w:lang w:val="ca-ES"/>
+        </w:rPr>
+        <w:t>function isLogged(req) {</w:t>
+      </w:r>
+      <w:r>
+        <w:rPr>
+          <w:sz w:val="24"/>
+          <w:szCs w:val="24"/>
+          <w:lang w:val="ca-ES"/>
+        </w:rPr>
+        <w:br/>
+      </w:r>
+      <w:r>
+        <w:rPr>
+          <w:sz w:val="24"/>
+          <w:szCs w:val="24"/>
+          <w:lang w:val="ca-ES"/>
+        </w:rPr>
+        <w:t xml:space="preserve">    if(req.session.isPopulated) return 'visible';</w:t>
+      </w:r>
+      <w:r>
+        <w:rPr>
+          <w:sz w:val="24"/>
+          <w:szCs w:val="24"/>
+          <w:lang w:val="ca-ES"/>
+        </w:rPr>
+        <w:br/>
+      </w:r>
+      <w:r>
+        <w:rPr>
+          <w:sz w:val="24"/>
+          <w:szCs w:val="24"/>
+          <w:lang w:val="ca-ES"/>
+        </w:rPr>
+        <w:t xml:space="preserve">    else return 'hidden';</w:t>
+      </w:r>
+      <w:r>
+        <w:rPr>
+          <w:sz w:val="24"/>
+          <w:szCs w:val="24"/>
+          <w:lang w:val="ca-ES"/>
+        </w:rPr>
+        <w:br/>
+      </w:r>
+      <w:r>
+        <w:rPr>
+          <w:sz w:val="24"/>
+          <w:szCs w:val="24"/>
+          <w:lang w:val="ca-ES"/>
+        </w:rPr>
+        <w:t>}</w:t>
+      </w:r>
+    </w:p>
+    <w:p>
+      <w:pPr>
+        <w:rPr>
+          <w:sz w:val="24"/>
+          <w:szCs w:val="24"/>
           <w:u w:val="single"/>
           <w:lang w:val="ca-ES"/>
         </w:rPr>
@@ -19305,6 +19575,7 @@
           <w:szCs w:val="24"/>
           <w:lang w:val="ca-ES"/>
         </w:rPr>
+        <w:lastRenderedPageBreak/>
         <w:t>El fitxer gaTagging.js</w:t>
       </w:r>
       <w:r>
@@ -19677,16 +19948,7 @@
           <w:szCs w:val="24"/>
           <w:lang w:val="ca-ES"/>
         </w:rPr>
-        <w:t xml:space="preserve">és la funció que s'invoca per disparar tots els esdeveniments de </w:t>
-      </w:r>
-      <w:r>
-        <w:rPr>
-          <w:sz w:val="24"/>
-          <w:szCs w:val="24"/>
-          <w:lang w:val="ca-ES"/>
-        </w:rPr>
-        <w:lastRenderedPageBreak/>
-        <w:t>l'aplicació web, de forma centralitzada i cridar a la funció</w:t>
+        <w:t>és la funció que s'invoca per disparar tots els esdeveniments de l'aplicació web, de forma centralitzada i cridar a la funció</w:t>
       </w:r>
       <w:r>
         <w:rPr>
@@ -20221,6 +20483,7 @@
           <w:szCs w:val="24"/>
           <w:lang w:val="ca-ES"/>
         </w:rPr>
+        <w:lastRenderedPageBreak/>
         <w:t>// Fonts for html &lt;h1&gt; .. &lt;h6&gt;</w:t>
       </w:r>
       <w:r>
@@ -20395,16 +20658,7 @@
           <w:szCs w:val="24"/>
           <w:lang w:val="ca-ES"/>
         </w:rPr>
-        <w:t xml:space="preserve"> d'exemple, de la seva posició fixa, </w:t>
-      </w:r>
-      <w:r>
-        <w:rPr>
-          <w:sz w:val="24"/>
-          <w:szCs w:val="24"/>
-          <w:lang w:val="ca-ES"/>
-        </w:rPr>
-        <w:lastRenderedPageBreak/>
-        <w:t xml:space="preserve">carregar les diferents imatges de fons en les capçaleres de secció, canvia l'estil dels enllaços URL, controlar la visibilitat inicial de certes zones del HTML que volem mantenir ocultes, estils de les taules, barres de progrés, camps del formulari, etcètera, etcètera. </w:t>
+        <w:t xml:space="preserve"> d'exemple, de la seva posició fixa, carregar les diferents imatges de fons en les capçaleres de secció, canvia l'estil dels enllaços URL, controlar la visibilitat inicial de certes zones del HTML que volem mantenir ocultes, estils de les taules, barres de progrés, camps del formulari, etcètera, etcètera. </w:t>
       </w:r>
     </w:p>
     <w:p>
@@ -20751,6 +21005,7 @@
           <w:szCs w:val="24"/>
           <w:lang w:val="ca-ES"/>
         </w:rPr>
+        <w:lastRenderedPageBreak/>
         <w:t>L'aplicació serà avaluada de diferents formes segons els diferents certificats que es vulguin obtenir. Aquests certificats van relacionats amb les operacions que</w:t>
       </w:r>
       <w:r>
@@ -20938,7 +21193,6 @@
           <w:szCs w:val="24"/>
           <w:lang w:val="ca-ES"/>
         </w:rPr>
-        <w:lastRenderedPageBreak/>
         <w:t xml:space="preserve">Els tokens d'identificació han de ser protegits. En cas que </w:t>
       </w:r>
       <w:r>
@@ -21234,6 +21488,7 @@
           <w:szCs w:val="24"/>
           <w:lang w:val="ca-ES"/>
         </w:rPr>
+        <w:lastRenderedPageBreak/>
         <w:t>Les aplicacions han de guiar a l'usuari a l'hora d'utilitzar les funcionalitats i ajudar-los a superar els possibles errors.</w:t>
       </w:r>
     </w:p>
@@ -21496,7 +21751,6 @@
           <w:szCs w:val="24"/>
           <w:lang w:val="ca-ES"/>
         </w:rPr>
-        <w:lastRenderedPageBreak/>
         <w:t>Les aplicacions poden emmagatzemar els identificadors de les persones</w:t>
       </w:r>
       <w:r>
@@ -21775,6 +22029,7 @@
           <w:szCs w:val="24"/>
           <w:lang w:val="ca-ES"/>
         </w:rPr>
+        <w:lastRenderedPageBreak/>
         <w:t>El primer intent d’</w:t>
       </w:r>
       <w:r>
@@ -21922,7 +22177,6 @@
           <w:szCs w:val="24"/>
           <w:lang w:val="ca-ES"/>
         </w:rPr>
-        <w:lastRenderedPageBreak/>
         <w:t>Finalment, al cap d’un parell de dies es va rebre la resposta de qu</w:t>
       </w:r>
       <w:r>

</xml_diff>

<commit_message>
finished certification + annex
</commit_message>
<xml_diff>
--- a/10_Introducció a l'Aplicació Web/introduccio_aplicacio_web.docx
+++ b/10_Introducció a l'Aplicació Web/introduccio_aplicacio_web.docx
@@ -22284,6 +22284,250 @@
     <w:p>
       <w:pPr>
         <w:rPr>
+          <w:sz w:val="24"/>
+          <w:szCs w:val="24"/>
+          <w:lang w:val="ca-ES"/>
+        </w:rPr>
+      </w:pPr>
+      <w:r>
+        <w:rPr>
+          <w:sz w:val="24"/>
+          <w:szCs w:val="24"/>
+          <w:lang w:val="ca-ES"/>
+        </w:rPr>
+        <w:t>Aquesta va durar al voltant d’una hora i</w:t>
+      </w:r>
+      <w:r>
+        <w:rPr>
+          <w:sz w:val="24"/>
+          <w:szCs w:val="24"/>
+          <w:lang w:val="ca-ES"/>
+        </w:rPr>
+        <w:t xml:space="preserve"> </w:t>
+      </w:r>
+      <w:r>
+        <w:rPr>
+          <w:sz w:val="24"/>
+          <w:szCs w:val="24"/>
+          <w:lang w:val="ca-ES"/>
+        </w:rPr>
+        <w:t>vam ser gravats explicant</w:t>
+      </w:r>
+      <w:r>
+        <w:rPr>
+          <w:sz w:val="24"/>
+          <w:szCs w:val="24"/>
+          <w:lang w:val="ca-ES"/>
+        </w:rPr>
+        <w:t>,</w:t>
+      </w:r>
+      <w:r>
+        <w:rPr>
+          <w:sz w:val="24"/>
+          <w:szCs w:val="24"/>
+          <w:lang w:val="ca-ES"/>
+        </w:rPr>
+        <w:t xml:space="preserve"> al mànager del procés de certificació</w:t>
+      </w:r>
+      <w:r>
+        <w:rPr>
+          <w:sz w:val="24"/>
+          <w:szCs w:val="24"/>
+          <w:lang w:val="ca-ES"/>
+        </w:rPr>
+        <w:t>,</w:t>
+      </w:r>
+      <w:r>
+        <w:rPr>
+          <w:sz w:val="24"/>
+          <w:szCs w:val="24"/>
+          <w:lang w:val="ca-ES"/>
+        </w:rPr>
+        <w:t xml:space="preserve"> en que consistia l’aplicació i com funcionava. També anàvem responent a les diferents preguntes que el mànager pogués tenir sobre com </w:t>
+      </w:r>
+      <w:r>
+        <w:rPr>
+          <w:sz w:val="24"/>
+          <w:szCs w:val="24"/>
+          <w:lang w:val="ca-ES"/>
+        </w:rPr>
+        <w:t>es realitzaven les diferents interaccions amb l’API.</w:t>
+      </w:r>
+    </w:p>
+    <w:p>
+      <w:pPr>
+        <w:rPr>
+          <w:sz w:val="24"/>
+          <w:szCs w:val="24"/>
+          <w:lang w:val="ca-ES"/>
+        </w:rPr>
+      </w:pPr>
+      <w:r>
+        <w:rPr>
+          <w:sz w:val="24"/>
+          <w:szCs w:val="24"/>
+          <w:lang w:val="ca-ES"/>
+        </w:rPr>
+        <w:t>Durant aquesta reunió, també vam rebre un accés a producció limitat, que consisteix en el dret d’accedir a les dades reals emmagatzemades per FamilySearch</w:t>
+      </w:r>
+      <w:r>
+        <w:rPr>
+          <w:sz w:val="24"/>
+          <w:szCs w:val="24"/>
+          <w:lang w:val="ca-ES"/>
+        </w:rPr>
+        <w:t>,</w:t>
+      </w:r>
+      <w:r>
+        <w:rPr>
+          <w:sz w:val="24"/>
+          <w:szCs w:val="24"/>
+          <w:lang w:val="ca-ES"/>
+        </w:rPr>
+        <w:t xml:space="preserve"> </w:t>
+      </w:r>
+      <w:r>
+        <w:rPr>
+          <w:sz w:val="24"/>
+          <w:szCs w:val="24"/>
+          <w:lang w:val="ca-ES"/>
+        </w:rPr>
+        <w:t xml:space="preserve">pel grup de desenvolupadors i un màxim </w:t>
+      </w:r>
+      <w:r>
+        <w:rPr>
+          <w:sz w:val="24"/>
+          <w:szCs w:val="24"/>
+          <w:lang w:val="ca-ES"/>
+        </w:rPr>
+        <w:t>de fins a 100 persones</w:t>
+      </w:r>
+      <w:r>
+        <w:rPr>
+          <w:sz w:val="24"/>
+          <w:szCs w:val="24"/>
+          <w:lang w:val="ca-ES"/>
+        </w:rPr>
+        <w:t xml:space="preserve"> externes</w:t>
+      </w:r>
+      <w:r>
+        <w:rPr>
+          <w:sz w:val="24"/>
+          <w:szCs w:val="24"/>
+          <w:lang w:val="ca-ES"/>
+        </w:rPr>
+        <w:t>, però en el que es demana que no es publiqui l’a</w:t>
+      </w:r>
+      <w:r>
+        <w:rPr>
+          <w:sz w:val="24"/>
+          <w:szCs w:val="24"/>
+          <w:lang w:val="ca-ES"/>
+        </w:rPr>
+        <w:t>plicació de forma generalitzada al públic.</w:t>
+      </w:r>
+      <w:r>
+        <w:rPr>
+          <w:sz w:val="24"/>
+          <w:szCs w:val="24"/>
+          <w:lang w:val="ca-ES"/>
+        </w:rPr>
+        <w:t xml:space="preserve"> </w:t>
+      </w:r>
+    </w:p>
+    <w:p>
+      <w:pPr>
+        <w:rPr>
+          <w:sz w:val="24"/>
+          <w:szCs w:val="24"/>
+          <w:lang w:val="ca-ES"/>
+        </w:rPr>
+      </w:pPr>
+      <w:r>
+        <w:rPr>
+          <w:sz w:val="24"/>
+          <w:szCs w:val="24"/>
+          <w:lang w:val="ca-ES"/>
+        </w:rPr>
+        <w:t>Aquest estat</w:t>
+      </w:r>
+      <w:r>
+        <w:rPr>
+          <w:sz w:val="24"/>
+          <w:szCs w:val="24"/>
+          <w:lang w:val="ca-ES"/>
+        </w:rPr>
+        <w:t>,</w:t>
+      </w:r>
+      <w:r>
+        <w:rPr>
+          <w:sz w:val="24"/>
+          <w:szCs w:val="24"/>
+          <w:lang w:val="ca-ES"/>
+        </w:rPr>
+        <w:t xml:space="preserve"> serveix el propòsit d’acabar de refinar l’aplicació, mentre aquesta </w:t>
+      </w:r>
+      <w:r>
+        <w:rPr>
+          <w:sz w:val="24"/>
+          <w:szCs w:val="24"/>
+          <w:lang w:val="ca-ES"/>
+        </w:rPr>
+        <w:t>é</w:t>
+      </w:r>
+      <w:r>
+        <w:rPr>
+          <w:sz w:val="24"/>
+          <w:szCs w:val="24"/>
+          <w:lang w:val="ca-ES"/>
+        </w:rPr>
+        <w:t xml:space="preserve">s certificada pels experts tècnics de l’organització FamilySearch. Es pot veure una còpia del contracte d’ús limitat que va haver de ser firmat, </w:t>
+      </w:r>
+      <w:r>
+        <w:rPr>
+          <w:sz w:val="24"/>
+          <w:szCs w:val="24"/>
+          <w:lang w:val="ca-ES"/>
+        </w:rPr>
+        <w:t>a</w:t>
+      </w:r>
+      <w:r>
+        <w:rPr>
+          <w:sz w:val="24"/>
+          <w:szCs w:val="24"/>
+          <w:lang w:val="ca-ES"/>
+        </w:rPr>
+        <w:t xml:space="preserve"> l’</w:t>
+      </w:r>
+      <w:r>
+        <w:rPr>
+          <w:sz w:val="24"/>
+          <w:szCs w:val="24"/>
+          <w:lang w:val="ca-ES"/>
+        </w:rPr>
+        <w:t>annex B.</w:t>
+      </w:r>
+    </w:p>
+    <w:p>
+      <w:pPr>
+        <w:rPr>
+          <w:sz w:val="24"/>
+          <w:szCs w:val="24"/>
+          <w:lang w:val="ca-ES"/>
+        </w:rPr>
+      </w:pPr>
+      <w:r>
+        <w:rPr>
+          <w:sz w:val="24"/>
+          <w:szCs w:val="24"/>
+          <w:lang w:val="ca-ES"/>
+        </w:rPr>
+        <w:t>Durant aquesta reunió, l’organització també va plantejar l’opció d’alliberar el codi font del projecte, com a codi obert, amb l’objectiu de poder enllaçar-lo a la seva pàgina per desenvolupadors, conjuntament als SDK i altres eines de desenvolupament, perquè diferents persones poguessin contribuir en l’evolució del projecte.</w:t>
+      </w:r>
+    </w:p>
+    <w:p>
+      <w:pPr>
+        <w:rPr>
           <w:b/>
           <w:sz w:val="24"/>
           <w:szCs w:val="24"/>

</xml_diff>